<commit_message>
Thêm app quản lý
</commit_message>
<xml_diff>
--- a/Report/BaoCaoCuoiKi.docx
+++ b/Report/BaoCaoCuoiKi.docx
@@ -144,15 +144,15 @@
         <w:jc w:val="center"/>
         <w:rPr>
           <w:rFonts w:ascii="Times New Roman" w:hAnsi="Times New Roman" w:cs="Times New Roman"/>
-          <w:sz w:val="32"/>
-          <w:szCs w:val="32"/>
+          <w:sz w:val="36"/>
+          <w:szCs w:val="36"/>
         </w:rPr>
       </w:pPr>
       <w:r>
         <w:rPr>
           <w:rFonts w:ascii="Times New Roman" w:hAnsi="Times New Roman" w:cs="Times New Roman"/>
-          <w:sz w:val="32"/>
-          <w:szCs w:val="32"/>
+          <w:sz w:val="36"/>
+          <w:szCs w:val="36"/>
         </w:rPr>
         <w:t>AN TOÀN VÀ BẢO MẬT TRONG HỆ THỐNG THÔNG TIN</w:t>
       </w:r>
@@ -162,23 +162,41 @@
         <w:jc w:val="center"/>
         <w:rPr>
           <w:rFonts w:ascii="Times New Roman" w:hAnsi="Times New Roman" w:cs="Times New Roman"/>
-          <w:sz w:val="24"/>
-          <w:szCs w:val="24"/>
+          <w:sz w:val="36"/>
+          <w:szCs w:val="36"/>
         </w:rPr>
       </w:pPr>
       <w:r>
         <w:rPr>
           <w:rFonts w:ascii="Times New Roman" w:hAnsi="Times New Roman" w:cs="Times New Roman"/>
-          <w:sz w:val="24"/>
-          <w:szCs w:val="24"/>
+          <w:sz w:val="36"/>
+          <w:szCs w:val="36"/>
+        </w:rPr>
+        <w:t>BÁO CÁO ĐỒ ÁN CUỐI KÌ</w:t>
+      </w:r>
+    </w:p>
+    <w:p>
+      <w:pPr>
+        <w:jc w:val="center"/>
+        <w:rPr>
+          <w:rFonts w:ascii="Times New Roman" w:hAnsi="Times New Roman" w:cs="Times New Roman"/>
+          <w:sz w:val="28"/>
+          <w:szCs w:val="28"/>
+        </w:rPr>
+      </w:pPr>
+      <w:r>
+        <w:rPr>
+          <w:rFonts w:ascii="Times New Roman" w:hAnsi="Times New Roman" w:cs="Times New Roman"/>
+          <w:sz w:val="28"/>
+          <w:szCs w:val="28"/>
         </w:rPr>
         <w:t xml:space="preserve">NHÓM </w:t>
       </w:r>
       <w:r>
         <w:rPr>
           <w:rFonts w:ascii="Times New Roman" w:hAnsi="Times New Roman" w:cs="Times New Roman"/>
-          <w:sz w:val="24"/>
-          <w:szCs w:val="24"/>
+          <w:sz w:val="28"/>
+          <w:szCs w:val="28"/>
         </w:rPr>
         <w:t>22</w:t>
       </w:r>
@@ -220,7 +238,6 @@
           <w:szCs w:val="28"/>
         </w:rPr>
       </w:pPr>
-      <w:proofErr w:type="spellStart"/>
       <w:r>
         <w:rPr>
           <w:rFonts w:ascii="Times New Roman" w:hAnsi="Times New Roman" w:cs="Times New Roman"/>
@@ -230,31 +247,8 @@
           <w:szCs w:val="28"/>
         </w:rPr>
         <w:lastRenderedPageBreak/>
-        <w:t>Mục</w:t>
+        <w:t>Mục lục</w:t>
       </w:r>
-      <w:proofErr w:type="spellEnd"/>
-      <w:r>
-        <w:rPr>
-          <w:rFonts w:ascii="Times New Roman" w:hAnsi="Times New Roman" w:cs="Times New Roman"/>
-          <w:b/>
-          <w:bCs/>
-          <w:sz w:val="28"/>
-          <w:szCs w:val="28"/>
-        </w:rPr>
-        <w:t xml:space="preserve"> </w:t>
-      </w:r>
-      <w:proofErr w:type="spellStart"/>
-      <w:r>
-        <w:rPr>
-          <w:rFonts w:ascii="Times New Roman" w:hAnsi="Times New Roman" w:cs="Times New Roman"/>
-          <w:b/>
-          <w:bCs/>
-          <w:sz w:val="28"/>
-          <w:szCs w:val="28"/>
-        </w:rPr>
-        <w:t>lục</w:t>
-      </w:r>
-      <w:proofErr w:type="spellEnd"/>
     </w:p>
     <w:p>
       <w:pPr>
@@ -275,7 +269,7 @@
           <w:szCs w:val="28"/>
         </w:rPr>
         <w:pict w14:anchorId="77446756">
-          <v:rect id="_x0000_i1045" style="width:0;height:1.5pt" o:hralign="center" o:bullet="t" o:hrstd="t" o:hr="t" fillcolor="#a0a0a0" stroked="f"/>
+          <v:rect id="_x0000_i1028" style="width:0;height:1.5pt" o:hralign="center" o:bullet="t" o:hrstd="t" o:hr="t" fillcolor="#a0a0a0" stroked="f"/>
         </w:pict>
       </w:r>
     </w:p>
@@ -292,6 +286,11 @@
     </w:p>
     <w:p>
       <w:pPr>
+        <w:pStyle w:val="ListParagraph"/>
+        <w:numPr>
+          <w:ilvl w:val="0"/>
+          <w:numId w:val="40"/>
+        </w:numPr>
         <w:rPr>
           <w:rFonts w:ascii="Times New Roman" w:hAnsi="Times New Roman" w:cs="Times New Roman"/>
           <w:b/>
@@ -310,9 +309,7 @@
         </w:rPr>
         <w:br w:type="page"/>
       </w:r>
-    </w:p>
-    <w:p>
-      <w:pPr>
+      <w:r>
         <w:rPr>
           <w:rFonts w:ascii="Times New Roman" w:hAnsi="Times New Roman" w:cs="Times New Roman"/>
           <w:b/>
@@ -320,13 +317,336 @@
           <w:sz w:val="28"/>
           <w:szCs w:val="28"/>
         </w:rPr>
-      </w:pPr>
+        <w:lastRenderedPageBreak/>
+        <w:t>Đánh giá đồ án:</w:t>
+      </w:r>
+    </w:p>
+    <w:p>
+      <w:pPr>
+        <w:rPr>
+          <w:rFonts w:ascii="Times New Roman" w:hAnsi="Times New Roman" w:cs="Times New Roman"/>
+          <w:b/>
+          <w:bCs/>
+          <w:sz w:val="28"/>
+          <w:szCs w:val="28"/>
+        </w:rPr>
+      </w:pPr>
+    </w:p>
+    <w:p>
+      <w:pPr>
+        <w:pStyle w:val="ListParagraph"/>
+        <w:numPr>
+          <w:ilvl w:val="0"/>
+          <w:numId w:val="40"/>
+        </w:numPr>
+        <w:rPr>
+          <w:rFonts w:ascii="Times New Roman" w:hAnsi="Times New Roman" w:cs="Times New Roman"/>
+          <w:b/>
+          <w:bCs/>
+          <w:sz w:val="28"/>
+          <w:szCs w:val="28"/>
+        </w:rPr>
+      </w:pPr>
+      <w:r>
+        <w:rPr>
+          <w:rFonts w:ascii="Times New Roman" w:hAnsi="Times New Roman" w:cs="Times New Roman"/>
+          <w:b/>
+          <w:bCs/>
+          <w:sz w:val="28"/>
+          <w:szCs w:val="28"/>
+        </w:rPr>
+        <w:t>Thiết kế cơ sở dữ liệu:</w:t>
+      </w:r>
+    </w:p>
+    <w:p>
+      <w:pPr>
+        <w:pStyle w:val="ListParagraph"/>
+        <w:numPr>
+          <w:ilvl w:val="1"/>
+          <w:numId w:val="40"/>
+        </w:numPr>
+        <w:rPr>
+          <w:rFonts w:ascii="Times New Roman" w:hAnsi="Times New Roman" w:cs="Times New Roman"/>
+          <w:b/>
+          <w:bCs/>
+          <w:sz w:val="28"/>
+          <w:szCs w:val="28"/>
+        </w:rPr>
+      </w:pPr>
+      <w:r>
+        <w:rPr>
+          <w:rFonts w:ascii="Times New Roman" w:hAnsi="Times New Roman" w:cs="Times New Roman"/>
+          <w:b/>
+          <w:bCs/>
+          <w:sz w:val="28"/>
+          <w:szCs w:val="28"/>
+        </w:rPr>
+        <w:t>Mô hình quan hệ</w:t>
+      </w:r>
+    </w:p>
+    <w:p>
+      <w:pPr>
+        <w:pStyle w:val="ListParagraph"/>
+        <w:numPr>
+          <w:ilvl w:val="1"/>
+          <w:numId w:val="40"/>
+        </w:numPr>
+        <w:rPr>
+          <w:rFonts w:ascii="Times New Roman" w:hAnsi="Times New Roman" w:cs="Times New Roman"/>
+          <w:b/>
+          <w:bCs/>
+          <w:sz w:val="28"/>
+          <w:szCs w:val="28"/>
+        </w:rPr>
+      </w:pPr>
+      <w:r>
+        <w:rPr>
+          <w:rFonts w:ascii="Times New Roman" w:hAnsi="Times New Roman" w:cs="Times New Roman"/>
+          <w:b/>
+          <w:bCs/>
+          <w:noProof/>
+          <w:sz w:val="28"/>
+          <w:szCs w:val="28"/>
+        </w:rPr>
+        <w:drawing>
+          <wp:anchor distT="0" distB="0" distL="114300" distR="114300" simplePos="0" relativeHeight="251659264" behindDoc="0" locked="0" layoutInCell="1" allowOverlap="1" wp14:anchorId="3E23282A" wp14:editId="4A2FB81B">
+            <wp:simplePos x="0" y="0"/>
+            <wp:positionH relativeFrom="page">
+              <wp:align>right</wp:align>
+            </wp:positionH>
+            <wp:positionV relativeFrom="paragraph">
+              <wp:posOffset>438785</wp:posOffset>
+            </wp:positionV>
+            <wp:extent cx="7772400" cy="4836160"/>
+            <wp:effectExtent l="0" t="0" r="0" b="2540"/>
+            <wp:wrapTopAndBottom/>
+            <wp:docPr id="3" name="Picture 3" descr="A screenshot of a cell phone&#10;&#10;Description automatically generated"/>
+            <wp:cNvGraphicFramePr>
+              <a:graphicFrameLocks xmlns:a="http://schemas.openxmlformats.org/drawingml/2006/main" noChangeAspect="1"/>
+            </wp:cNvGraphicFramePr>
+            <a:graphic xmlns:a="http://schemas.openxmlformats.org/drawingml/2006/main">
+              <a:graphicData uri="http://schemas.openxmlformats.org/drawingml/2006/picture">
+                <pic:pic xmlns:pic="http://schemas.openxmlformats.org/drawingml/2006/picture">
+                  <pic:nvPicPr>
+                    <pic:cNvPr id="3" name="ER_BINHBAU.png"/>
+                    <pic:cNvPicPr/>
+                  </pic:nvPicPr>
+                  <pic:blipFill>
+                    <a:blip r:embed="rId9">
+                      <a:extLst>
+                        <a:ext uri="{28A0092B-C50C-407E-A947-70E740481C1C}">
+                          <a14:useLocalDpi xmlns:a14="http://schemas.microsoft.com/office/drawing/2010/main" val="0"/>
+                        </a:ext>
+                      </a:extLst>
+                    </a:blip>
+                    <a:stretch>
+                      <a:fillRect/>
+                    </a:stretch>
+                  </pic:blipFill>
+                  <pic:spPr>
+                    <a:xfrm>
+                      <a:off x="0" y="0"/>
+                      <a:ext cx="7772400" cy="4836160"/>
+                    </a:xfrm>
+                    <a:prstGeom prst="rect">
+                      <a:avLst/>
+                    </a:prstGeom>
+                  </pic:spPr>
+                </pic:pic>
+              </a:graphicData>
+            </a:graphic>
+            <wp14:sizeRelH relativeFrom="margin">
+              <wp14:pctWidth>0</wp14:pctWidth>
+            </wp14:sizeRelH>
+            <wp14:sizeRelV relativeFrom="margin">
+              <wp14:pctHeight>0</wp14:pctHeight>
+            </wp14:sizeRelV>
+          </wp:anchor>
+        </w:drawing>
+      </w:r>
+      <w:r>
+        <w:rPr>
+          <w:rFonts w:ascii="Times New Roman" w:hAnsi="Times New Roman" w:cs="Times New Roman"/>
+          <w:b/>
+          <w:bCs/>
+          <w:sz w:val="28"/>
+          <w:szCs w:val="28"/>
+        </w:rPr>
+        <w:t>Lược đồ CSDL</w:t>
+      </w:r>
+      <w:r>
+        <w:rPr>
+          <w:rFonts w:ascii="Times New Roman" w:hAnsi="Times New Roman" w:cs="Times New Roman"/>
+          <w:b/>
+          <w:bCs/>
+          <w:sz w:val="28"/>
+          <w:szCs w:val="28"/>
+        </w:rPr>
+        <w:t>:</w:t>
+      </w:r>
       <w:bookmarkStart w:id="0" w:name="_GoBack"/>
       <w:bookmarkEnd w:id="0"/>
     </w:p>
+    <w:p>
+      <w:pPr>
+        <w:rPr>
+          <w:rFonts w:ascii="Times New Roman" w:hAnsi="Times New Roman" w:cs="Times New Roman"/>
+          <w:b/>
+          <w:bCs/>
+          <w:sz w:val="28"/>
+          <w:szCs w:val="28"/>
+        </w:rPr>
+      </w:pPr>
+    </w:p>
+    <w:p>
+      <w:pPr>
+        <w:pStyle w:val="ListParagraph"/>
+        <w:numPr>
+          <w:ilvl w:val="1"/>
+          <w:numId w:val="40"/>
+        </w:numPr>
+        <w:rPr>
+          <w:rFonts w:ascii="Times New Roman" w:hAnsi="Times New Roman" w:cs="Times New Roman"/>
+          <w:b/>
+          <w:bCs/>
+          <w:sz w:val="28"/>
+          <w:szCs w:val="28"/>
+        </w:rPr>
+      </w:pPr>
+      <w:r>
+        <w:rPr>
+          <w:rFonts w:ascii="Times New Roman" w:hAnsi="Times New Roman" w:cs="Times New Roman"/>
+          <w:b/>
+          <w:bCs/>
+          <w:sz w:val="28"/>
+          <w:szCs w:val="28"/>
+        </w:rPr>
+        <w:t>Access Controls:</w:t>
+      </w:r>
+    </w:p>
+    <w:p>
+      <w:pPr>
+        <w:pStyle w:val="ListParagraph"/>
+        <w:rPr>
+          <w:rFonts w:ascii="Times New Roman" w:hAnsi="Times New Roman" w:cs="Times New Roman"/>
+          <w:b/>
+          <w:bCs/>
+          <w:sz w:val="28"/>
+          <w:szCs w:val="28"/>
+        </w:rPr>
+      </w:pPr>
+    </w:p>
+    <w:p>
+      <w:pPr>
+        <w:pStyle w:val="ListParagraph"/>
+        <w:numPr>
+          <w:ilvl w:val="1"/>
+          <w:numId w:val="40"/>
+        </w:numPr>
+        <w:rPr>
+          <w:rFonts w:ascii="Times New Roman" w:hAnsi="Times New Roman" w:cs="Times New Roman"/>
+          <w:b/>
+          <w:bCs/>
+          <w:sz w:val="28"/>
+          <w:szCs w:val="28"/>
+        </w:rPr>
+      </w:pPr>
+      <w:r>
+        <w:rPr>
+          <w:rFonts w:ascii="Times New Roman" w:hAnsi="Times New Roman" w:cs="Times New Roman"/>
+          <w:b/>
+          <w:bCs/>
+          <w:sz w:val="28"/>
+          <w:szCs w:val="28"/>
+        </w:rPr>
+        <w:t>Chức năng</w:t>
+      </w:r>
+    </w:p>
+    <w:p>
+      <w:pPr>
+        <w:pStyle w:val="ListParagraph"/>
+        <w:rPr>
+          <w:rFonts w:ascii="Times New Roman" w:hAnsi="Times New Roman" w:cs="Times New Roman"/>
+          <w:b/>
+          <w:bCs/>
+          <w:sz w:val="28"/>
+          <w:szCs w:val="28"/>
+        </w:rPr>
+      </w:pPr>
+    </w:p>
+    <w:p>
+      <w:pPr>
+        <w:pStyle w:val="ListParagraph"/>
+        <w:numPr>
+          <w:ilvl w:val="0"/>
+          <w:numId w:val="40"/>
+        </w:numPr>
+        <w:rPr>
+          <w:rFonts w:ascii="Times New Roman" w:hAnsi="Times New Roman" w:cs="Times New Roman"/>
+          <w:b/>
+          <w:bCs/>
+          <w:sz w:val="28"/>
+          <w:szCs w:val="28"/>
+        </w:rPr>
+      </w:pPr>
+      <w:r>
+        <w:rPr>
+          <w:rFonts w:ascii="Times New Roman" w:hAnsi="Times New Roman" w:cs="Times New Roman"/>
+          <w:b/>
+          <w:bCs/>
+          <w:sz w:val="28"/>
+          <w:szCs w:val="28"/>
+        </w:rPr>
+        <w:lastRenderedPageBreak/>
+        <w:t>Thiết kế giao diện:</w:t>
+      </w:r>
+    </w:p>
+    <w:p>
+      <w:pPr>
+        <w:pStyle w:val="ListParagraph"/>
+        <w:numPr>
+          <w:ilvl w:val="0"/>
+          <w:numId w:val="40"/>
+        </w:numPr>
+        <w:rPr>
+          <w:rFonts w:ascii="Times New Roman" w:hAnsi="Times New Roman" w:cs="Times New Roman"/>
+          <w:b/>
+          <w:bCs/>
+          <w:sz w:val="28"/>
+          <w:szCs w:val="28"/>
+        </w:rPr>
+      </w:pPr>
+      <w:r>
+        <w:rPr>
+          <w:rFonts w:ascii="Times New Roman" w:hAnsi="Times New Roman" w:cs="Times New Roman"/>
+          <w:b/>
+          <w:bCs/>
+          <w:sz w:val="28"/>
+          <w:szCs w:val="28"/>
+        </w:rPr>
+        <w:t>Ứng dụng:</w:t>
+      </w:r>
+    </w:p>
+    <w:p/>
+    <w:p>
+      <w:pPr>
+        <w:rPr>
+          <w:rFonts w:ascii="Times New Roman" w:hAnsi="Times New Roman" w:cs="Times New Roman"/>
+          <w:b/>
+          <w:bCs/>
+          <w:sz w:val="28"/>
+          <w:szCs w:val="28"/>
+        </w:rPr>
+      </w:pPr>
+    </w:p>
+    <w:p/>
+    <w:p/>
+    <w:p/>
+    <w:p/>
+    <w:p/>
     <w:sectPr>
-      <w:headerReference w:type="default" r:id="rId9"/>
-      <w:footerReference w:type="default" r:id="rId10"/>
+      <w:headerReference w:type="default" r:id="rId10"/>
+      <w:footerReference w:type="default" r:id="rId11"/>
       <w:pgSz w:w="12240" w:h="15840"/>
       <w:pgMar w:top="1440" w:right="1440" w:bottom="1440" w:left="1440" w:header="720" w:footer="720" w:gutter="0"/>
       <w:pgBorders w:display="firstPage" w:offsetFrom="page">
@@ -613,17 +933,17 @@
 <w:numbering xmlns:wpc="http://schemas.microsoft.com/office/word/2010/wordprocessingCanvas" xmlns:cx="http://schemas.microsoft.com/office/drawing/2014/chartex" xmlns:cx1="http://schemas.microsoft.com/office/drawing/2015/9/8/chartex" xmlns:cx2="http://schemas.microsoft.com/office/drawing/2015/10/21/chartex" xmlns:cx3="http://schemas.microsoft.com/office/drawing/2016/5/9/chartex" xmlns:cx4="http://schemas.microsoft.com/office/drawing/2016/5/10/chartex" xmlns:cx5="http://schemas.microsoft.com/office/drawing/2016/5/11/chartex" xmlns:cx6="http://schemas.microsoft.com/office/drawing/2016/5/12/chartex" xmlns:cx7="http://schemas.microsoft.com/office/drawing/2016/5/13/chartex" xmlns:cx8="http://schemas.microsoft.com/office/drawing/2016/5/14/chartex" xmlns:mc="http://schemas.openxmlformats.org/markup-compatibility/2006" xmlns:aink="http://schemas.microsoft.com/office/drawing/2016/ink" xmlns:am3d="http://schemas.microsoft.com/office/drawing/2017/model3d" xmlns:o="urn:schemas-microsoft-com:office:office" xmlns:r="http://schemas.openxmlformats.org/officeDocument/2006/relationships" xmlns:m="http://schemas.openxmlformats.org/officeDocument/2006/math" xmlns:v="urn:schemas-microsoft-com:vml" xmlns:wp14="http://schemas.microsoft.com/office/word/2010/wordprocessingDrawing" xmlns:wp="http://schemas.openxmlformats.org/drawingml/2006/wordprocessingDrawing" xmlns:w10="urn:schemas-microsoft-com:office:word" xmlns:w="http://schemas.openxmlformats.org/wordprocessingml/2006/main" xmlns:w14="http://schemas.microsoft.com/office/word/2010/wordml" xmlns:w15="http://schemas.microsoft.com/office/word/2012/wordml" xmlns:w16cid="http://schemas.microsoft.com/office/word/2016/wordml/cid" xmlns:w16se="http://schemas.microsoft.com/office/word/2015/wordml/symex" xmlns:wpg="http://schemas.microsoft.com/office/word/2010/wordprocessingGroup" xmlns:wpi="http://schemas.microsoft.com/office/word/2010/wordprocessingInk" xmlns:wne="http://schemas.microsoft.com/office/word/2006/wordml" xmlns:wps="http://schemas.microsoft.com/office/word/2010/wordprocessingShape" mc:Ignorable="w14 w15 w16se w16cid wp14">
   <w:numPicBullet w:numPicBulletId="0">
     <w:pict>
-      <v:rect id="_x0000_i1041" style="width:0;height:1.5pt" o:hralign="center" o:bullet="t" o:hrstd="t" o:hr="t" fillcolor="#a0a0a0" stroked="f"/>
+      <v:rect id="_x0000_i1068" style="width:0;height:1.5pt" o:hralign="center" o:bullet="t" o:hrstd="t" o:hr="t" fillcolor="#a0a0a0" stroked="f"/>
     </w:pict>
   </w:numPicBullet>
   <w:numPicBullet w:numPicBulletId="1">
     <w:pict>
-      <v:rect id="_x0000_i1042" style="width:0;height:1.5pt" o:hralign="center" o:bullet="t" o:hrstd="t" o:hr="t" fillcolor="#a0a0a0" stroked="f"/>
+      <v:rect id="_x0000_i1069" style="width:0;height:1.5pt" o:hralign="center" o:bullet="t" o:hrstd="t" o:hr="t" fillcolor="#a0a0a0" stroked="f"/>
     </w:pict>
   </w:numPicBullet>
   <w:numPicBullet w:numPicBulletId="2">
     <w:pict>
-      <v:rect id="_x0000_i1043" style="width:0;height:1.5pt" o:hralign="center" o:bullet="t" o:hrstd="t" o:hr="t" fillcolor="#a0a0a0" stroked="f"/>
+      <v:rect id="_x0000_i1070" style="width:0;height:1.5pt" o:hralign="center" o:bullet="t" o:hrstd="t" o:hr="t" fillcolor="#a0a0a0" stroked="f"/>
     </w:pict>
   </w:numPicBullet>
   <w:abstractNum w:abstractNumId="0" w15:restartNumberingAfterBreak="0">
@@ -1869,6 +2189,127 @@
     </w:lvl>
   </w:abstractNum>
   <w:abstractNum w:abstractNumId="21" w15:restartNumberingAfterBreak="0">
+    <w:nsid w:val="38F9647C"/>
+    <w:multiLevelType w:val="multilevel"/>
+    <w:tmpl w:val="81CA88AC"/>
+    <w:lvl w:ilvl="0">
+      <w:start w:val="1"/>
+      <w:numFmt w:val="decimal"/>
+      <w:lvlText w:val="%1."/>
+      <w:lvlJc w:val="left"/>
+      <w:pPr>
+        <w:ind w:left="720" w:hanging="360"/>
+      </w:pPr>
+      <w:rPr>
+        <w:rFonts w:hint="default"/>
+      </w:rPr>
+    </w:lvl>
+    <w:lvl w:ilvl="1">
+      <w:start w:val="1"/>
+      <w:numFmt w:val="decimal"/>
+      <w:isLgl/>
+      <w:lvlText w:val="%1.%2."/>
+      <w:lvlJc w:val="left"/>
+      <w:pPr>
+        <w:ind w:left="1080" w:hanging="720"/>
+      </w:pPr>
+      <w:rPr>
+        <w:rFonts w:hint="default"/>
+      </w:rPr>
+    </w:lvl>
+    <w:lvl w:ilvl="2">
+      <w:start w:val="1"/>
+      <w:numFmt w:val="decimal"/>
+      <w:isLgl/>
+      <w:lvlText w:val="%1.%2.%3."/>
+      <w:lvlJc w:val="left"/>
+      <w:pPr>
+        <w:ind w:left="1080" w:hanging="720"/>
+      </w:pPr>
+      <w:rPr>
+        <w:rFonts w:hint="default"/>
+      </w:rPr>
+    </w:lvl>
+    <w:lvl w:ilvl="3">
+      <w:start w:val="1"/>
+      <w:numFmt w:val="decimal"/>
+      <w:isLgl/>
+      <w:lvlText w:val="%1.%2.%3.%4."/>
+      <w:lvlJc w:val="left"/>
+      <w:pPr>
+        <w:ind w:left="1440" w:hanging="1080"/>
+      </w:pPr>
+      <w:rPr>
+        <w:rFonts w:hint="default"/>
+      </w:rPr>
+    </w:lvl>
+    <w:lvl w:ilvl="4">
+      <w:start w:val="1"/>
+      <w:numFmt w:val="decimal"/>
+      <w:isLgl/>
+      <w:lvlText w:val="%1.%2.%3.%4.%5."/>
+      <w:lvlJc w:val="left"/>
+      <w:pPr>
+        <w:ind w:left="1440" w:hanging="1080"/>
+      </w:pPr>
+      <w:rPr>
+        <w:rFonts w:hint="default"/>
+      </w:rPr>
+    </w:lvl>
+    <w:lvl w:ilvl="5">
+      <w:start w:val="1"/>
+      <w:numFmt w:val="decimal"/>
+      <w:isLgl/>
+      <w:lvlText w:val="%1.%2.%3.%4.%5.%6."/>
+      <w:lvlJc w:val="left"/>
+      <w:pPr>
+        <w:ind w:left="1800" w:hanging="1440"/>
+      </w:pPr>
+      <w:rPr>
+        <w:rFonts w:hint="default"/>
+      </w:rPr>
+    </w:lvl>
+    <w:lvl w:ilvl="6">
+      <w:start w:val="1"/>
+      <w:numFmt w:val="decimal"/>
+      <w:isLgl/>
+      <w:lvlText w:val="%1.%2.%3.%4.%5.%6.%7."/>
+      <w:lvlJc w:val="left"/>
+      <w:pPr>
+        <w:ind w:left="2160" w:hanging="1800"/>
+      </w:pPr>
+      <w:rPr>
+        <w:rFonts w:hint="default"/>
+      </w:rPr>
+    </w:lvl>
+    <w:lvl w:ilvl="7">
+      <w:start w:val="1"/>
+      <w:numFmt w:val="decimal"/>
+      <w:isLgl/>
+      <w:lvlText w:val="%1.%2.%3.%4.%5.%6.%7.%8."/>
+      <w:lvlJc w:val="left"/>
+      <w:pPr>
+        <w:ind w:left="2160" w:hanging="1800"/>
+      </w:pPr>
+      <w:rPr>
+        <w:rFonts w:hint="default"/>
+      </w:rPr>
+    </w:lvl>
+    <w:lvl w:ilvl="8">
+      <w:start w:val="1"/>
+      <w:numFmt w:val="decimal"/>
+      <w:isLgl/>
+      <w:lvlText w:val="%1.%2.%3.%4.%5.%6.%7.%8.%9."/>
+      <w:lvlJc w:val="left"/>
+      <w:pPr>
+        <w:ind w:left="2520" w:hanging="2160"/>
+      </w:pPr>
+      <w:rPr>
+        <w:rFonts w:hint="default"/>
+      </w:rPr>
+    </w:lvl>
+  </w:abstractNum>
+  <w:abstractNum w:abstractNumId="22" w15:restartNumberingAfterBreak="0">
     <w:nsid w:val="3B0E4911"/>
     <w:multiLevelType w:val="hybridMultilevel"/>
     <w:tmpl w:val="376A326E"/>
@@ -1980,7 +2421,7 @@
       </w:rPr>
     </w:lvl>
   </w:abstractNum>
-  <w:abstractNum w:abstractNumId="22" w15:restartNumberingAfterBreak="0">
+  <w:abstractNum w:abstractNumId="23" w15:restartNumberingAfterBreak="0">
     <w:nsid w:val="3C6E1819"/>
     <w:multiLevelType w:val="hybridMultilevel"/>
     <w:tmpl w:val="6A8615BA"/>
@@ -2092,7 +2533,7 @@
       </w:rPr>
     </w:lvl>
   </w:abstractNum>
-  <w:abstractNum w:abstractNumId="23" w15:restartNumberingAfterBreak="0">
+  <w:abstractNum w:abstractNumId="24" w15:restartNumberingAfterBreak="0">
     <w:nsid w:val="3CDB6D91"/>
     <w:multiLevelType w:val="multilevel"/>
     <w:tmpl w:val="0409001F"/>
@@ -2178,7 +2619,7 @@
       </w:pPr>
     </w:lvl>
   </w:abstractNum>
-  <w:abstractNum w:abstractNumId="24" w15:restartNumberingAfterBreak="0">
+  <w:abstractNum w:abstractNumId="25" w15:restartNumberingAfterBreak="0">
     <w:nsid w:val="3D952CD8"/>
     <w:multiLevelType w:val="hybridMultilevel"/>
     <w:tmpl w:val="31C83F90"/>
@@ -2267,7 +2708,7 @@
       </w:pPr>
     </w:lvl>
   </w:abstractNum>
-  <w:abstractNum w:abstractNumId="25" w15:restartNumberingAfterBreak="0">
+  <w:abstractNum w:abstractNumId="26" w15:restartNumberingAfterBreak="0">
     <w:nsid w:val="43083CF5"/>
     <w:multiLevelType w:val="hybridMultilevel"/>
     <w:tmpl w:val="DD10514E"/>
@@ -2356,7 +2797,7 @@
       </w:pPr>
     </w:lvl>
   </w:abstractNum>
-  <w:abstractNum w:abstractNumId="26" w15:restartNumberingAfterBreak="0">
+  <w:abstractNum w:abstractNumId="27" w15:restartNumberingAfterBreak="0">
     <w:nsid w:val="452864CC"/>
     <w:multiLevelType w:val="hybridMultilevel"/>
     <w:tmpl w:val="F340A7CA"/>
@@ -2445,7 +2886,7 @@
       </w:pPr>
     </w:lvl>
   </w:abstractNum>
-  <w:abstractNum w:abstractNumId="27" w15:restartNumberingAfterBreak="0">
+  <w:abstractNum w:abstractNumId="28" w15:restartNumberingAfterBreak="0">
     <w:nsid w:val="48360F61"/>
     <w:multiLevelType w:val="hybridMultilevel"/>
     <w:tmpl w:val="1E52AF3C"/>
@@ -2534,7 +2975,7 @@
       </w:pPr>
     </w:lvl>
   </w:abstractNum>
-  <w:abstractNum w:abstractNumId="28" w15:restartNumberingAfterBreak="0">
+  <w:abstractNum w:abstractNumId="29" w15:restartNumberingAfterBreak="0">
     <w:nsid w:val="4BFF305F"/>
     <w:multiLevelType w:val="hybridMultilevel"/>
     <w:tmpl w:val="17264B7A"/>
@@ -2623,7 +3064,7 @@
       </w:pPr>
     </w:lvl>
   </w:abstractNum>
-  <w:abstractNum w:abstractNumId="29" w15:restartNumberingAfterBreak="0">
+  <w:abstractNum w:abstractNumId="30" w15:restartNumberingAfterBreak="0">
     <w:nsid w:val="4D7B2154"/>
     <w:multiLevelType w:val="hybridMultilevel"/>
     <w:tmpl w:val="985A47B4"/>
@@ -2712,7 +3153,7 @@
       </w:pPr>
     </w:lvl>
   </w:abstractNum>
-  <w:abstractNum w:abstractNumId="30" w15:restartNumberingAfterBreak="0">
+  <w:abstractNum w:abstractNumId="31" w15:restartNumberingAfterBreak="0">
     <w:nsid w:val="53BE79E0"/>
     <w:multiLevelType w:val="hybridMultilevel"/>
     <w:tmpl w:val="33081260"/>
@@ -2801,7 +3242,7 @@
       </w:pPr>
     </w:lvl>
   </w:abstractNum>
-  <w:abstractNum w:abstractNumId="31" w15:restartNumberingAfterBreak="0">
+  <w:abstractNum w:abstractNumId="32" w15:restartNumberingAfterBreak="0">
     <w:nsid w:val="57D962AA"/>
     <w:multiLevelType w:val="hybridMultilevel"/>
     <w:tmpl w:val="68FCFF40"/>
@@ -2890,7 +3331,7 @@
       </w:pPr>
     </w:lvl>
   </w:abstractNum>
-  <w:abstractNum w:abstractNumId="32" w15:restartNumberingAfterBreak="0">
+  <w:abstractNum w:abstractNumId="33" w15:restartNumberingAfterBreak="0">
     <w:nsid w:val="59BC3D65"/>
     <w:multiLevelType w:val="hybridMultilevel"/>
     <w:tmpl w:val="4D46DEC8"/>
@@ -2979,7 +3420,96 @@
       </w:pPr>
     </w:lvl>
   </w:abstractNum>
-  <w:abstractNum w:abstractNumId="33" w15:restartNumberingAfterBreak="0">
+  <w:abstractNum w:abstractNumId="34" w15:restartNumberingAfterBreak="0">
+    <w:nsid w:val="5A2A3E16"/>
+    <w:multiLevelType w:val="hybridMultilevel"/>
+    <w:tmpl w:val="DFA0A178"/>
+    <w:lvl w:ilvl="0" w:tplc="0409000F">
+      <w:start w:val="1"/>
+      <w:numFmt w:val="decimal"/>
+      <w:lvlText w:val="%1."/>
+      <w:lvlJc w:val="left"/>
+      <w:pPr>
+        <w:ind w:left="720" w:hanging="360"/>
+      </w:pPr>
+      <w:rPr>
+        <w:rFonts w:hint="default"/>
+      </w:rPr>
+    </w:lvl>
+    <w:lvl w:ilvl="1" w:tplc="04090019" w:tentative="1">
+      <w:start w:val="1"/>
+      <w:numFmt w:val="lowerLetter"/>
+      <w:lvlText w:val="%2."/>
+      <w:lvlJc w:val="left"/>
+      <w:pPr>
+        <w:ind w:left="1440" w:hanging="360"/>
+      </w:pPr>
+    </w:lvl>
+    <w:lvl w:ilvl="2" w:tplc="0409001B" w:tentative="1">
+      <w:start w:val="1"/>
+      <w:numFmt w:val="lowerRoman"/>
+      <w:lvlText w:val="%3."/>
+      <w:lvlJc w:val="right"/>
+      <w:pPr>
+        <w:ind w:left="2160" w:hanging="180"/>
+      </w:pPr>
+    </w:lvl>
+    <w:lvl w:ilvl="3" w:tplc="0409000F" w:tentative="1">
+      <w:start w:val="1"/>
+      <w:numFmt w:val="decimal"/>
+      <w:lvlText w:val="%4."/>
+      <w:lvlJc w:val="left"/>
+      <w:pPr>
+        <w:ind w:left="2880" w:hanging="360"/>
+      </w:pPr>
+    </w:lvl>
+    <w:lvl w:ilvl="4" w:tplc="04090019" w:tentative="1">
+      <w:start w:val="1"/>
+      <w:numFmt w:val="lowerLetter"/>
+      <w:lvlText w:val="%5."/>
+      <w:lvlJc w:val="left"/>
+      <w:pPr>
+        <w:ind w:left="3600" w:hanging="360"/>
+      </w:pPr>
+    </w:lvl>
+    <w:lvl w:ilvl="5" w:tplc="0409001B" w:tentative="1">
+      <w:start w:val="1"/>
+      <w:numFmt w:val="lowerRoman"/>
+      <w:lvlText w:val="%6."/>
+      <w:lvlJc w:val="right"/>
+      <w:pPr>
+        <w:ind w:left="4320" w:hanging="180"/>
+      </w:pPr>
+    </w:lvl>
+    <w:lvl w:ilvl="6" w:tplc="0409000F" w:tentative="1">
+      <w:start w:val="1"/>
+      <w:numFmt w:val="decimal"/>
+      <w:lvlText w:val="%7."/>
+      <w:lvlJc w:val="left"/>
+      <w:pPr>
+        <w:ind w:left="5040" w:hanging="360"/>
+      </w:pPr>
+    </w:lvl>
+    <w:lvl w:ilvl="7" w:tplc="04090019" w:tentative="1">
+      <w:start w:val="1"/>
+      <w:numFmt w:val="lowerLetter"/>
+      <w:lvlText w:val="%8."/>
+      <w:lvlJc w:val="left"/>
+      <w:pPr>
+        <w:ind w:left="5760" w:hanging="360"/>
+      </w:pPr>
+    </w:lvl>
+    <w:lvl w:ilvl="8" w:tplc="0409001B" w:tentative="1">
+      <w:start w:val="1"/>
+      <w:numFmt w:val="lowerRoman"/>
+      <w:lvlText w:val="%9."/>
+      <w:lvlJc w:val="right"/>
+      <w:pPr>
+        <w:ind w:left="6480" w:hanging="180"/>
+      </w:pPr>
+    </w:lvl>
+  </w:abstractNum>
+  <w:abstractNum w:abstractNumId="35" w15:restartNumberingAfterBreak="0">
     <w:nsid w:val="61E265A6"/>
     <w:multiLevelType w:val="hybridMultilevel"/>
     <w:tmpl w:val="146CECEA"/>
@@ -3092,7 +3622,7 @@
       </w:rPr>
     </w:lvl>
   </w:abstractNum>
-  <w:abstractNum w:abstractNumId="34" w15:restartNumberingAfterBreak="0">
+  <w:abstractNum w:abstractNumId="36" w15:restartNumberingAfterBreak="0">
     <w:nsid w:val="65BB009E"/>
     <w:multiLevelType w:val="hybridMultilevel"/>
     <w:tmpl w:val="AB22CEFA"/>
@@ -3181,7 +3711,7 @@
       </w:pPr>
     </w:lvl>
   </w:abstractNum>
-  <w:abstractNum w:abstractNumId="35" w15:restartNumberingAfterBreak="0">
+  <w:abstractNum w:abstractNumId="37" w15:restartNumberingAfterBreak="0">
     <w:nsid w:val="73EB4C40"/>
     <w:multiLevelType w:val="hybridMultilevel"/>
     <w:tmpl w:val="08226A14"/>
@@ -3270,7 +3800,7 @@
       </w:pPr>
     </w:lvl>
   </w:abstractNum>
-  <w:abstractNum w:abstractNumId="36" w15:restartNumberingAfterBreak="0">
+  <w:abstractNum w:abstractNumId="38" w15:restartNumberingAfterBreak="0">
     <w:nsid w:val="7DEA4D50"/>
     <w:multiLevelType w:val="multilevel"/>
     <w:tmpl w:val="0409001F"/>
@@ -3356,7 +3886,7 @@
       </w:pPr>
     </w:lvl>
   </w:abstractNum>
-  <w:abstractNum w:abstractNumId="37" w15:restartNumberingAfterBreak="0">
+  <w:abstractNum w:abstractNumId="39" w15:restartNumberingAfterBreak="0">
     <w:nsid w:val="7DEF18A2"/>
     <w:multiLevelType w:val="hybridMultilevel"/>
     <w:tmpl w:val="C682FF1E"/>
@@ -3446,22 +3976,22 @@
     </w:lvl>
   </w:abstractNum>
   <w:num w:numId="1">
-    <w:abstractNumId w:val="36"/>
+    <w:abstractNumId w:val="38"/>
   </w:num>
   <w:num w:numId="2">
-    <w:abstractNumId w:val="23"/>
+    <w:abstractNumId w:val="24"/>
   </w:num>
   <w:num w:numId="3">
     <w:abstractNumId w:val="14"/>
   </w:num>
   <w:num w:numId="4">
-    <w:abstractNumId w:val="35"/>
+    <w:abstractNumId w:val="37"/>
   </w:num>
   <w:num w:numId="5">
-    <w:abstractNumId w:val="22"/>
+    <w:abstractNumId w:val="23"/>
   </w:num>
   <w:num w:numId="6">
-    <w:abstractNumId w:val="21"/>
+    <w:abstractNumId w:val="22"/>
   </w:num>
   <w:num w:numId="7">
     <w:abstractNumId w:val="9"/>
@@ -3494,10 +4024,10 @@
     <w:abstractNumId w:val="0"/>
   </w:num>
   <w:num w:numId="17">
-    <w:abstractNumId w:val="37"/>
+    <w:abstractNumId w:val="39"/>
   </w:num>
   <w:num w:numId="18">
-    <w:abstractNumId w:val="25"/>
+    <w:abstractNumId w:val="26"/>
   </w:num>
   <w:num w:numId="19">
     <w:abstractNumId w:val="10"/>
@@ -3509,28 +4039,28 @@
     <w:abstractNumId w:val="18"/>
   </w:num>
   <w:num w:numId="22">
-    <w:abstractNumId w:val="31"/>
+    <w:abstractNumId w:val="32"/>
   </w:num>
   <w:num w:numId="23">
-    <w:abstractNumId w:val="24"/>
+    <w:abstractNumId w:val="25"/>
   </w:num>
   <w:num w:numId="24">
-    <w:abstractNumId w:val="26"/>
+    <w:abstractNumId w:val="27"/>
   </w:num>
   <w:num w:numId="25">
     <w:abstractNumId w:val="17"/>
   </w:num>
   <w:num w:numId="26">
-    <w:abstractNumId w:val="30"/>
+    <w:abstractNumId w:val="31"/>
   </w:num>
   <w:num w:numId="27">
     <w:abstractNumId w:val="20"/>
   </w:num>
   <w:num w:numId="28">
-    <w:abstractNumId w:val="29"/>
+    <w:abstractNumId w:val="30"/>
   </w:num>
   <w:num w:numId="29">
-    <w:abstractNumId w:val="33"/>
+    <w:abstractNumId w:val="35"/>
   </w:num>
   <w:num w:numId="30">
     <w:abstractNumId w:val="11"/>
@@ -3542,22 +4072,28 @@
     <w:abstractNumId w:val="15"/>
   </w:num>
   <w:num w:numId="33">
-    <w:abstractNumId w:val="28"/>
+    <w:abstractNumId w:val="29"/>
   </w:num>
   <w:num w:numId="34">
-    <w:abstractNumId w:val="34"/>
+    <w:abstractNumId w:val="36"/>
   </w:num>
   <w:num w:numId="35">
     <w:abstractNumId w:val="12"/>
   </w:num>
   <w:num w:numId="36">
-    <w:abstractNumId w:val="32"/>
+    <w:abstractNumId w:val="33"/>
   </w:num>
   <w:num w:numId="37">
-    <w:abstractNumId w:val="27"/>
+    <w:abstractNumId w:val="28"/>
   </w:num>
   <w:num w:numId="38">
     <w:abstractNumId w:val="13"/>
+  </w:num>
+  <w:num w:numId="39">
+    <w:abstractNumId w:val="34"/>
+  </w:num>
+  <w:num w:numId="40">
+    <w:abstractNumId w:val="21"/>
   </w:num>
 </w:numbering>
 </file>
@@ -4936,6 +5472,7 @@
     <w:rsid w:val="00660796"/>
     <w:rsid w:val="00790055"/>
     <w:rsid w:val="009439F2"/>
+    <w:rsid w:val="00B24356"/>
     <w:rsid w:val="00C64782"/>
     <w:rsid w:val="00CB2E69"/>
   </w:rsids>
@@ -5684,7 +6221,7 @@
 </file>
 
 <file path=customXml/itemProps1.xml><?xml version="1.0" encoding="utf-8"?>
-<ds:datastoreItem xmlns:ds="http://schemas.openxmlformats.org/officeDocument/2006/customXml" ds:itemID="{5A201DE5-7E29-4084-8883-E42B9D348883}">
+<ds:datastoreItem xmlns:ds="http://schemas.openxmlformats.org/officeDocument/2006/customXml" ds:itemID="{2C595098-0D1B-4428-9BDE-7CAAE159386D}">
   <ds:schemaRefs>
     <ds:schemaRef ds:uri="http://schemas.openxmlformats.org/officeDocument/2006/bibliography"/>
   </ds:schemaRefs>

</xml_diff>